<commit_message>
starting the dash tutorial
</commit_message>
<xml_diff>
--- a/Documentation/Project Proposal/Bibliography.docx
+++ b/Documentation/Project Proposal/Bibliography.docx
@@ -7,7 +7,10 @@
         <w:pStyle w:val="3"/>
         <w:bidi w:val="0"/>
         <w:rPr>
-          <w:rFonts w:hint="default"/>
+          <w:rFonts w:hint="default" w:ascii="SimSun" w:hAnsi="SimSun" w:eastAsia="SimSun" w:cs="SimSun"/>
+          <w:color w:val="000000"/>
+          <w:sz w:val="24"/>
+          <w:szCs w:val="24"/>
           <w:lang w:val="en-IE"/>
         </w:rPr>
       </w:pPr>
@@ -22,76 +25,182 @@
     <w:p>
       <w:pPr>
         <w:rPr>
-          <w:rFonts w:ascii="SimSun" w:hAnsi="SimSun" w:eastAsia="SimSun" w:cs="SimSun"/>
-          <w:color w:val="000000"/>
-          <w:sz w:val="24"/>
-          <w:szCs w:val="24"/>
+          <w:rFonts w:hint="default" w:ascii="SimSun" w:hAnsi="SimSun" w:eastAsia="SimSun" w:cs="SimSun"/>
+          <w:color w:val="000000"/>
+          <w:sz w:val="24"/>
+          <w:szCs w:val="24"/>
+          <w:lang w:val="en-IE"/>
         </w:rPr>
       </w:pPr>
       <w:r>
         <w:rPr>
-          <w:rFonts w:hint="default" w:ascii="SimSun" w:hAnsi="SimSun" w:eastAsia="SimSun" w:cs="SimSun"/>
-          <w:color w:val="000000"/>
-          <w:sz w:val="24"/>
-          <w:szCs w:val="24"/>
-          <w:lang w:val="en-IE"/>
-        </w:rPr>
-        <w:t>R</w:t>
-      </w:r>
-      <w:r>
-        <w:rPr>
-          <w:rFonts w:ascii="SimSun" w:hAnsi="SimSun" w:eastAsia="SimSun" w:cs="SimSun"/>
-          <w:color w:val="000000"/>
-          <w:sz w:val="24"/>
-          <w:szCs w:val="24"/>
-        </w:rPr>
-        <w:t xml:space="preserve">ajput, A. (2019). </w:t>
-      </w:r>
-      <w:r>
-        <w:rPr>
-          <w:rFonts w:ascii="SimSun" w:hAnsi="SimSun" w:eastAsia="SimSun" w:cs="SimSun"/>
-          <w:i/>
-          <w:color w:val="000000"/>
-          <w:sz w:val="24"/>
-          <w:szCs w:val="24"/>
-        </w:rPr>
-        <w:t>KDD Process in Data Mining</w:t>
-      </w:r>
-      <w:r>
-        <w:rPr>
-          <w:rFonts w:ascii="SimSun" w:hAnsi="SimSun" w:eastAsia="SimSun" w:cs="SimSun"/>
-          <w:color w:val="000000"/>
-          <w:sz w:val="24"/>
-          <w:szCs w:val="24"/>
-        </w:rPr>
-        <w:t>. [online] GeeksforGeeks. Available at: https://www.geeksfo</w:t>
+          <w:rFonts w:hint="default" w:ascii="SimSun" w:hAnsi="SimSun" w:eastAsia="SimSun"/>
+          <w:color w:val="000000"/>
+          <w:sz w:val="24"/>
+          <w:szCs w:val="24"/>
+          <w:lang w:val="en-IE"/>
+        </w:rPr>
+        <w:t>R-project.or</w:t>
       </w:r>
       <w:bookmarkStart w:id="0" w:name="_GoBack"/>
       <w:bookmarkEnd w:id="0"/>
       <w:r>
         <w:rPr>
+          <w:rFonts w:hint="default" w:ascii="SimSun" w:hAnsi="SimSun" w:eastAsia="SimSun"/>
+          <w:color w:val="000000"/>
+          <w:sz w:val="24"/>
+          <w:szCs w:val="24"/>
+          <w:lang w:val="en-IE"/>
+        </w:rPr>
+        <w:t>g. (2019). R: What is R?. [online] Available at: https://www.r-project.org/about.html [Accessed 21 Oct. 2019].</w:t>
+      </w:r>
+    </w:p>
+    <w:p>
+      <w:pPr>
+        <w:rPr>
+          <w:rFonts w:hint="default" w:ascii="SimSun" w:hAnsi="SimSun" w:eastAsia="SimSun" w:cs="SimSun"/>
+          <w:color w:val="000000"/>
+          <w:sz w:val="24"/>
+          <w:szCs w:val="24"/>
+          <w:lang w:val="en-IE"/>
+        </w:rPr>
+      </w:pPr>
+    </w:p>
+    <w:p>
+      <w:pPr>
+        <w:rPr>
           <w:rFonts w:ascii="SimSun" w:hAnsi="SimSun" w:eastAsia="SimSun" w:cs="SimSun"/>
           <w:color w:val="000000"/>
           <w:sz w:val="24"/>
           <w:szCs w:val="24"/>
         </w:rPr>
-        <w:t>rgeeks.org/kdd-process-in-data-mining/ [Accessed 20 Oct. 2019].</w:t>
+      </w:pPr>
+      <w:r>
+        <w:rPr>
+          <w:rFonts w:hint="default" w:ascii="SimSun" w:hAnsi="SimSun" w:eastAsia="SimSun" w:cs="SimSun"/>
+          <w:color w:val="000000"/>
+          <w:sz w:val="24"/>
+          <w:szCs w:val="24"/>
+          <w:lang w:val="en-IE"/>
+        </w:rPr>
+        <w:t>R</w:t>
       </w:r>
-    </w:p>
-    <w:p>
-      <w:pPr>
+      <w:r>
         <w:rPr>
           <w:rFonts w:ascii="SimSun" w:hAnsi="SimSun" w:eastAsia="SimSun" w:cs="SimSun"/>
           <w:color w:val="000000"/>
           <w:sz w:val="24"/>
           <w:szCs w:val="24"/>
         </w:rPr>
-      </w:pPr>
+        <w:t xml:space="preserve">ajput, A. (2019). </w:t>
+      </w:r>
+      <w:r>
+        <w:rPr>
+          <w:rFonts w:ascii="SimSun" w:hAnsi="SimSun" w:eastAsia="SimSun" w:cs="SimSun"/>
+          <w:i/>
+          <w:color w:val="000000"/>
+          <w:sz w:val="24"/>
+          <w:szCs w:val="24"/>
+        </w:rPr>
+        <w:t>KDD Process in Data Mining</w:t>
+      </w:r>
+      <w:r>
+        <w:rPr>
+          <w:rFonts w:ascii="SimSun" w:hAnsi="SimSun" w:eastAsia="SimSun" w:cs="SimSun"/>
+          <w:color w:val="000000"/>
+          <w:sz w:val="24"/>
+          <w:szCs w:val="24"/>
+        </w:rPr>
+        <w:t>. [online] GeeksforGeeks. Available at: https://www.geeksforgeeks.org/kdd-process-in-data-mining/ [Accessed 20 Oct. 2019].</w:t>
+      </w:r>
+    </w:p>
+    <w:p>
+      <w:pPr>
+        <w:rPr>
+          <w:rFonts w:ascii="SimSun" w:hAnsi="SimSun" w:eastAsia="SimSun" w:cs="SimSun"/>
+          <w:color w:val="000000"/>
+          <w:sz w:val="24"/>
+          <w:szCs w:val="24"/>
+        </w:rPr>
+      </w:pPr>
+    </w:p>
+    <w:p>
+      <w:pPr>
+        <w:rPr>
+          <w:rFonts w:ascii="SimSun" w:hAnsi="SimSun" w:eastAsia="SimSun" w:cs="SimSun"/>
+          <w:color w:val="000000"/>
+          <w:sz w:val="24"/>
+          <w:szCs w:val="24"/>
+        </w:rPr>
+      </w:pPr>
+      <w:r>
+        <w:rPr>
+          <w:rFonts w:hint="default" w:ascii="SimSun" w:hAnsi="SimSun" w:eastAsia="SimSun"/>
+          <w:color w:val="000000"/>
+          <w:sz w:val="24"/>
+          <w:szCs w:val="24"/>
+          <w:lang w:val="en-IE"/>
+        </w:rPr>
+        <w:t>Plot.ly. (2019). Getting Started with Plotly. [online] Available at: https://plot.ly/python/getting-started/ [Accessed 21 Oct. 2019].</w:t>
+      </w:r>
+    </w:p>
+    <w:p>
+      <w:pPr>
+        <w:rPr>
+          <w:rFonts w:ascii="SimSun" w:hAnsi="SimSun" w:eastAsia="SimSun" w:cs="SimSun"/>
+          <w:color w:val="000000"/>
+          <w:sz w:val="24"/>
+          <w:szCs w:val="24"/>
+        </w:rPr>
+      </w:pPr>
+    </w:p>
+    <w:p>
+      <w:pPr>
+        <w:rPr>
+          <w:rFonts w:hint="default" w:ascii="SimSun" w:hAnsi="SimSun" w:eastAsia="SimSun"/>
+          <w:color w:val="000000"/>
+          <w:sz w:val="24"/>
+          <w:szCs w:val="24"/>
+          <w:lang w:val="en-IE"/>
+        </w:rPr>
+      </w:pPr>
+      <w:r>
+        <w:rPr>
+          <w:rFonts w:hint="default" w:ascii="SimSun" w:hAnsi="SimSun" w:eastAsia="SimSun"/>
+          <w:color w:val="000000"/>
+          <w:sz w:val="24"/>
+          <w:szCs w:val="24"/>
+          <w:lang w:val="en-IE"/>
+        </w:rPr>
+        <w:t>Python.org. (2019). What is Python? Executive Summary. [online] Available at: https://www.python.org/doc/essays/blurb/ [Accessed 21 Oct. 2019].</w:t>
+      </w:r>
     </w:p>
     <w:p>
       <w:pPr>
         <w:rPr>
           <w:rFonts w:hint="default" w:ascii="SimSun" w:hAnsi="SimSun" w:eastAsia="SimSun" w:cs="SimSun"/>
+          <w:color w:val="000000"/>
+          <w:sz w:val="24"/>
+          <w:szCs w:val="24"/>
+          <w:lang w:val="en-IE"/>
+        </w:rPr>
+      </w:pPr>
+    </w:p>
+    <w:p>
+      <w:pPr>
+        <w:rPr>
+          <w:rFonts w:hint="default" w:ascii="SimSun" w:hAnsi="SimSun" w:eastAsia="SimSun"/>
+          <w:color w:val="000000"/>
+          <w:sz w:val="24"/>
+          <w:szCs w:val="24"/>
+          <w:lang w:val="en-IE"/>
+        </w:rPr>
+      </w:pPr>
+    </w:p>
+    <w:p>
+      <w:pPr>
+        <w:rPr>
+          <w:rFonts w:hint="default" w:ascii="SimSun" w:hAnsi="SimSun" w:eastAsia="SimSun"/>
           <w:color w:val="000000"/>
           <w:sz w:val="24"/>
           <w:szCs w:val="24"/>

</xml_diff>